<commit_message>
Se añadieron pruebas y segunda version del plan de pruebas
</commit_message>
<xml_diff>
--- a/Pruebas/SGPT_LoKawais_Plan_de_Pruebas_v1.docx
+++ b/Pruebas/SGPT_LoKawais_Plan_de_Pruebas_v1.docx
@@ -258,8 +258,6 @@
         </w:rPr>
         <w:br w:type="page"/>
       </w:r>
-      <w:bookmarkStart w:id="2" w:name="_GoBack"/>
-      <w:bookmarkEnd w:id="2"/>
     </w:p>
     <w:sdt>
       <w:sdtPr>
@@ -1025,12 +1023,12 @@
       <w:pPr>
         <w:pStyle w:val="Ttulo1"/>
       </w:pPr>
-      <w:bookmarkStart w:id="3" w:name="_Toc25241890"/>
+      <w:bookmarkStart w:id="2" w:name="_Toc25241890"/>
       <w:r>
         <w:lastRenderedPageBreak/>
         <w:t>Introducción.</w:t>
       </w:r>
-      <w:bookmarkEnd w:id="3"/>
+      <w:bookmarkEnd w:id="2"/>
     </w:p>
     <w:tbl>
       <w:tblPr>
@@ -1346,11 +1344,11 @@
       <w:pPr>
         <w:pStyle w:val="Ttulo1"/>
       </w:pPr>
-      <w:bookmarkStart w:id="4" w:name="_Toc25241891"/>
+      <w:bookmarkStart w:id="3" w:name="_Toc25241891"/>
       <w:r>
         <w:t>Elementos a probar.</w:t>
       </w:r>
-      <w:bookmarkEnd w:id="4"/>
+      <w:bookmarkEnd w:id="3"/>
     </w:p>
     <w:p>
       <w:pPr>
@@ -1359,14 +1357,14 @@
           <w:b w:val="0"/>
         </w:rPr>
       </w:pPr>
-      <w:bookmarkStart w:id="5" w:name="_Toc25241892"/>
+      <w:bookmarkStart w:id="4" w:name="_Toc25241892"/>
       <w:r>
         <w:rPr>
           <w:b w:val="0"/>
         </w:rPr>
         <w:t>Características a probar.</w:t>
       </w:r>
-      <w:bookmarkEnd w:id="5"/>
+      <w:bookmarkEnd w:id="4"/>
     </w:p>
     <w:p>
       <w:pPr>
@@ -1391,14 +1389,14 @@
           <w:b w:val="0"/>
         </w:rPr>
       </w:pPr>
-      <w:bookmarkStart w:id="6" w:name="_Toc25241893"/>
+      <w:bookmarkStart w:id="5" w:name="_Toc25241893"/>
       <w:r>
         <w:rPr>
           <w:b w:val="0"/>
         </w:rPr>
         <w:t>Características que no se probarán.</w:t>
       </w:r>
-      <w:bookmarkEnd w:id="6"/>
+      <w:bookmarkEnd w:id="5"/>
     </w:p>
     <w:p>
       <w:pPr>
@@ -1421,14 +1419,14 @@
           <w:b w:val="0"/>
         </w:rPr>
       </w:pPr>
-      <w:bookmarkStart w:id="7" w:name="_Toc25241894"/>
+      <w:bookmarkStart w:id="6" w:name="_Toc25241894"/>
       <w:r>
         <w:rPr>
           <w:b w:val="0"/>
         </w:rPr>
         <w:t>Enfoque.</w:t>
       </w:r>
-      <w:bookmarkEnd w:id="7"/>
+      <w:bookmarkEnd w:id="6"/>
     </w:p>
     <w:p>
       <w:pPr>
@@ -1473,14 +1471,14 @@
           <w:b w:val="0"/>
         </w:rPr>
       </w:pPr>
-      <w:bookmarkStart w:id="8" w:name="_Toc25241895"/>
+      <w:bookmarkStart w:id="7" w:name="_Toc25241895"/>
       <w:r>
         <w:rPr>
           <w:b w:val="0"/>
         </w:rPr>
         <w:t>Criterios de evaluación de pruebas.</w:t>
       </w:r>
-      <w:bookmarkEnd w:id="8"/>
+      <w:bookmarkEnd w:id="7"/>
     </w:p>
     <w:p>
       <w:r>
@@ -1506,14 +1504,14 @@
           <w:b w:val="0"/>
         </w:rPr>
       </w:pPr>
-      <w:bookmarkStart w:id="9" w:name="_Toc25241896"/>
+      <w:bookmarkStart w:id="8" w:name="_Toc25241896"/>
       <w:r>
         <w:rPr>
           <w:b w:val="0"/>
         </w:rPr>
         <w:t>Entregables de pruebas.</w:t>
       </w:r>
-      <w:bookmarkEnd w:id="9"/>
+      <w:bookmarkEnd w:id="8"/>
     </w:p>
     <w:p>
       <w:pPr>
@@ -1580,7 +1578,7 @@
           <w:b w:val="0"/>
         </w:rPr>
       </w:pPr>
-      <w:bookmarkStart w:id="10" w:name="_Toc25241897"/>
+      <w:bookmarkStart w:id="9" w:name="_Toc25241897"/>
       <w:r>
         <w:rPr>
           <w:b w:val="0"/>
@@ -1588,7 +1586,7 @@
         <w:lastRenderedPageBreak/>
         <w:t>Tareas de pruebas.</w:t>
       </w:r>
-      <w:bookmarkEnd w:id="10"/>
+      <w:bookmarkEnd w:id="9"/>
     </w:p>
     <w:p>
       <w:r>
@@ -1810,7 +1808,10 @@
               <w:jc w:val="center"/>
             </w:pPr>
             <w:r>
-              <w:t>21/11/2019</w:t>
+              <w:t>14/12</w:t>
+            </w:r>
+            <w:r>
+              <w:t>/2019</w:t>
             </w:r>
           </w:p>
           <w:p>
@@ -1843,7 +1844,10 @@
               <w:jc w:val="center"/>
             </w:pPr>
             <w:r>
-              <w:t xml:space="preserve">Caso de prueba 1 </w:t>
+              <w:t>Caso de prueba 2</w:t>
+            </w:r>
+            <w:r>
+              <w:t xml:space="preserve"> </w:t>
             </w:r>
           </w:p>
         </w:tc>
@@ -1945,7 +1949,7 @@
               <w:jc w:val="center"/>
             </w:pPr>
             <w:r>
-              <w:t>Caso de prueba 2</w:t>
+              <w:t>Caso de prueba 1</w:t>
             </w:r>
           </w:p>
         </w:tc>
@@ -1990,6 +1994,9 @@
             <w:pPr>
               <w:jc w:val="center"/>
             </w:pPr>
+            <w:r>
+              <w:t>Registrar proyecto</w:t>
+            </w:r>
           </w:p>
         </w:tc>
         <w:tc>
@@ -2001,6 +2008,9 @@
             <w:pPr>
               <w:jc w:val="center"/>
             </w:pPr>
+            <w:r>
+              <w:t>Alta</w:t>
+            </w:r>
           </w:p>
         </w:tc>
         <w:tc>
@@ -2012,6 +2022,9 @@
             <w:pPr>
               <w:jc w:val="center"/>
             </w:pPr>
+            <w:r>
+              <w:t>14/12/19</w:t>
+            </w:r>
           </w:p>
         </w:tc>
         <w:tc>
@@ -2023,6 +2036,9 @@
             <w:pPr>
               <w:jc w:val="center"/>
             </w:pPr>
+            <w:r>
+              <w:t>CDFCI</w:t>
+            </w:r>
           </w:p>
         </w:tc>
         <w:tc>
@@ -2034,6 +2050,9 @@
             <w:pPr>
               <w:jc w:val="center"/>
             </w:pPr>
+            <w:r>
+              <w:t>Caso de prueba 3</w:t>
+            </w:r>
           </w:p>
         </w:tc>
         <w:tc>
@@ -2045,6 +2064,9 @@
             <w:pPr>
               <w:jc w:val="center"/>
             </w:pPr>
+            <w:r>
+              <w:t>El jefe de departamento podrá registrar un nuevo proyecto.</w:t>
+            </w:r>
           </w:p>
         </w:tc>
         <w:tc>
@@ -2055,6 +2077,9 @@
             <w:pPr>
               <w:jc w:val="center"/>
             </w:pPr>
+            <w:r>
+              <w:t>4/4</w:t>
+            </w:r>
           </w:p>
         </w:tc>
       </w:tr>
@@ -2071,6 +2096,9 @@
             <w:pPr>
               <w:jc w:val="center"/>
             </w:pPr>
+            <w:r>
+              <w:t>Validar proyecto</w:t>
+            </w:r>
           </w:p>
         </w:tc>
         <w:tc>
@@ -2082,6 +2110,9 @@
             <w:pPr>
               <w:jc w:val="center"/>
             </w:pPr>
+            <w:r>
+              <w:t>Baja</w:t>
+            </w:r>
           </w:p>
         </w:tc>
         <w:tc>
@@ -2093,6 +2124,9 @@
             <w:pPr>
               <w:jc w:val="center"/>
             </w:pPr>
+            <w:r>
+              <w:t>14/12/19</w:t>
+            </w:r>
           </w:p>
         </w:tc>
         <w:tc>
@@ -2104,6 +2138,9 @@
             <w:pPr>
               <w:jc w:val="center"/>
             </w:pPr>
+            <w:r>
+              <w:t>CDFCI</w:t>
+            </w:r>
           </w:p>
         </w:tc>
         <w:tc>
@@ -2115,6 +2152,9 @@
             <w:pPr>
               <w:jc w:val="center"/>
             </w:pPr>
+            <w:r>
+              <w:t>Caso de prueba 4</w:t>
+            </w:r>
           </w:p>
         </w:tc>
         <w:tc>
@@ -2126,6 +2166,9 @@
             <w:pPr>
               <w:jc w:val="center"/>
             </w:pPr>
+            <w:r>
+              <w:t>El docente revisor podrá revisar el proyecto</w:t>
+            </w:r>
           </w:p>
         </w:tc>
         <w:tc>
@@ -2136,6 +2179,11 @@
             <w:pPr>
               <w:jc w:val="center"/>
             </w:pPr>
+            <w:r>
+              <w:t>1/1</w:t>
+            </w:r>
+            <w:bookmarkStart w:id="10" w:name="_GoBack"/>
+            <w:bookmarkEnd w:id="10"/>
           </w:p>
         </w:tc>
       </w:tr>
@@ -2971,6 +3019,7 @@
         </w:numPr>
       </w:pPr>
       <w:r>
+        <w:lastRenderedPageBreak/>
         <w:t>Base de datos con información almacenada.</w:t>
       </w:r>
     </w:p>
@@ -2988,7 +3037,6 @@
         </w:numPr>
       </w:pPr>
       <w:r>
-        <w:lastRenderedPageBreak/>
         <w:t>Gerente de pruebas.</w:t>
       </w:r>
     </w:p>

</xml_diff>